<commit_message>
Update Things to do
</commit_message>
<xml_diff>
--- a/Things_to_do.docx
+++ b/Things_to_do.docx
@@ -151,17 +151,7 @@
           <w:szCs w:val="20"/>
           <w:lang w:val="en-GB"/>
         </w:rPr>
-        <w:t xml:space="preserve">and </w:t>
-      </w:r>
-      <w:proofErr w:type="gramStart"/>
-      <w:r>
-        <w:rPr>
-          <w:rFonts w:ascii="Arial" w:hAnsi="Arial" w:cs="Arial"/>
-          <w:sz w:val="20"/>
-          <w:szCs w:val="20"/>
-          <w:lang w:val="en-GB"/>
-        </w:rPr>
-        <w:t xml:space="preserve">font </w:t>
+        <w:t>and font</w:t>
       </w:r>
       <w:r>
         <w:rPr>
@@ -179,17 +169,7 @@
           <w:szCs w:val="20"/>
           <w:lang w:val="en-GB"/>
         </w:rPr>
-        <w:t>(</w:t>
-      </w:r>
-      <w:proofErr w:type="gramEnd"/>
-      <w:r>
-        <w:rPr>
-          <w:rFonts w:ascii="Arial" w:hAnsi="Arial" w:cs="Arial"/>
-          <w:sz w:val="20"/>
-          <w:szCs w:val="20"/>
-          <w:lang w:val="en-GB"/>
-        </w:rPr>
-        <w:t>Lisa)</w:t>
+        <w:t>(Lisa)</w:t>
       </w:r>
     </w:p>
     <w:p>
@@ -330,47 +310,7 @@
           <w:szCs w:val="20"/>
           <w:lang w:val="en-GB"/>
         </w:rPr>
-        <w:t xml:space="preserve"> figures with </w:t>
-      </w:r>
-      <w:proofErr w:type="spellStart"/>
-      <w:r>
-        <w:rPr>
-          <w:rFonts w:ascii="Arial" w:hAnsi="Arial" w:cs="Arial"/>
-          <w:sz w:val="20"/>
-          <w:szCs w:val="20"/>
-          <w:lang w:val="en-GB"/>
-        </w:rPr>
-        <w:t>fig.cap</w:t>
-      </w:r>
-      <w:proofErr w:type="spellEnd"/>
-      <w:r>
-        <w:rPr>
-          <w:rFonts w:ascii="Arial" w:hAnsi="Arial" w:cs="Arial"/>
-          <w:sz w:val="20"/>
-          <w:szCs w:val="20"/>
-          <w:lang w:val="en-GB"/>
-        </w:rPr>
-        <w:t>=</w:t>
-      </w:r>
-      <w:proofErr w:type="gramStart"/>
-      <w:r>
-        <w:rPr>
-          <w:rFonts w:ascii="Arial" w:hAnsi="Arial" w:cs="Arial"/>
-          <w:sz w:val="20"/>
-          <w:szCs w:val="20"/>
-          <w:lang w:val="en-GB"/>
-        </w:rPr>
-        <w:t>’  ‘</w:t>
-      </w:r>
-      <w:proofErr w:type="gramEnd"/>
-      <w:r>
-        <w:rPr>
-          <w:rFonts w:ascii="Arial" w:hAnsi="Arial" w:cs="Arial"/>
-          <w:sz w:val="20"/>
-          <w:szCs w:val="20"/>
-          <w:lang w:val="en-GB"/>
-        </w:rPr>
-        <w:t xml:space="preserve"> </w:t>
+        <w:t xml:space="preserve"> figures with fig.cap=’  ‘ </w:t>
       </w:r>
       <w:r>
         <w:rPr>
@@ -454,19 +394,8 @@
           <w:szCs w:val="20"/>
           <w:lang w:val="en-GB"/>
         </w:rPr>
-        <w:t xml:space="preserve"> plot + </w:t>
-      </w:r>
-      <w:proofErr w:type="spellStart"/>
-      <w:r>
-        <w:rPr>
-          <w:rFonts w:ascii="Arial" w:hAnsi="Arial" w:cs="Arial"/>
-          <w:sz w:val="20"/>
-          <w:szCs w:val="20"/>
-          <w:lang w:val="en-GB"/>
-        </w:rPr>
-        <w:t>ggplot</w:t>
-      </w:r>
-      <w:proofErr w:type="spellEnd"/>
+        <w:t xml:space="preserve"> plot + ggplot</w:t>
+      </w:r>
       <w:r>
         <w:rPr>
           <w:rFonts w:ascii="Arial" w:hAnsi="Arial" w:cs="Arial"/>
@@ -509,27 +438,15 @@
           <w:lang w:val="en-GB"/>
         </w:rPr>
       </w:pPr>
-      <w:proofErr w:type="spellStart"/>
-      <w:r>
-        <w:rPr>
-          <w:rFonts w:ascii="Arial" w:hAnsi="Arial" w:cs="Arial"/>
-          <w:sz w:val="20"/>
-          <w:szCs w:val="20"/>
-          <w:lang w:val="en-GB"/>
-        </w:rPr>
-        <w:t>Dataframe</w:t>
-      </w:r>
-      <w:proofErr w:type="spellEnd"/>
-      <w:r>
-        <w:rPr>
-          <w:rFonts w:ascii="Arial" w:hAnsi="Arial" w:cs="Arial"/>
-          <w:sz w:val="20"/>
-          <w:szCs w:val="20"/>
-          <w:lang w:val="en-GB"/>
-        </w:rPr>
-        <w:t xml:space="preserve"> with </w:t>
-      </w:r>
-      <w:proofErr w:type="spellStart"/>
+      <w:r>
+        <w:rPr>
+          <w:rFonts w:ascii="Arial" w:hAnsi="Arial" w:cs="Arial"/>
+          <w:sz w:val="20"/>
+          <w:szCs w:val="20"/>
+          <w:lang w:val="en-GB"/>
+        </w:rPr>
+        <w:t xml:space="preserve">Dataframe with </w:t>
+      </w:r>
       <w:r>
         <w:rPr>
           <w:rFonts w:ascii="Arial" w:hAnsi="Arial" w:cs="Arial"/>
@@ -546,17 +463,7 @@
           <w:szCs w:val="20"/>
           <w:lang w:val="en-GB"/>
         </w:rPr>
-        <w:t>apply</w:t>
-      </w:r>
-      <w:proofErr w:type="spellEnd"/>
-      <w:r>
-        <w:rPr>
-          <w:rFonts w:ascii="Arial" w:hAnsi="Arial" w:cs="Arial"/>
-          <w:sz w:val="20"/>
-          <w:szCs w:val="20"/>
-          <w:lang w:val="en-GB"/>
-        </w:rPr>
-        <w:t xml:space="preserve"> for driver mutation</w:t>
+        <w:t>apply for driver mutation</w:t>
       </w:r>
       <w:r>
         <w:rPr>
@@ -643,27 +550,7 @@
           <w:szCs w:val="20"/>
           <w:lang w:val="en-GB"/>
         </w:rPr>
-        <w:t xml:space="preserve">with </w:t>
-      </w:r>
-      <w:proofErr w:type="spellStart"/>
-      <w:r>
-        <w:rPr>
-          <w:rFonts w:ascii="Arial" w:hAnsi="Arial" w:cs="Arial"/>
-          <w:sz w:val="20"/>
-          <w:szCs w:val="20"/>
-          <w:lang w:val="en-GB"/>
-        </w:rPr>
-        <w:t>lapply</w:t>
-      </w:r>
-      <w:proofErr w:type="spellEnd"/>
-      <w:r>
-        <w:rPr>
-          <w:rFonts w:ascii="Arial" w:hAnsi="Arial" w:cs="Arial"/>
-          <w:sz w:val="20"/>
-          <w:szCs w:val="20"/>
-          <w:lang w:val="en-GB"/>
-        </w:rPr>
-        <w:t xml:space="preserve"> to format </w:t>
+        <w:t xml:space="preserve">with lapply to format </w:t>
       </w:r>
       <w:r>
         <w:rPr>
@@ -833,8 +720,6 @@
         </w:rPr>
         <w:t>F-Test (Lennart)</w:t>
       </w:r>
-      <w:bookmarkStart w:id="0" w:name="_GoBack"/>
-      <w:bookmarkEnd w:id="0"/>
     </w:p>
     <w:p>
       <w:pPr>
@@ -867,6 +752,41 @@
           <w:lang w:val="en-GB"/>
         </w:rPr>
         <w:t>(All)</w:t>
+      </w:r>
+    </w:p>
+    <w:p>
+      <w:pPr>
+        <w:pStyle w:val="Listenabsatz"/>
+        <w:numPr>
+          <w:ilvl w:val="0"/>
+          <w:numId w:val="1"/>
+        </w:numPr>
+        <w:rPr>
+          <w:rFonts w:ascii="Arial" w:hAnsi="Arial" w:cs="Arial"/>
+          <w:sz w:val="20"/>
+          <w:szCs w:val="20"/>
+          <w:lang w:val="en-GB"/>
+        </w:rPr>
+      </w:pPr>
+      <w:r>
+        <w:rPr>
+          <w:rFonts w:ascii="Arial" w:hAnsi="Arial" w:cs="Arial"/>
+          <w:sz w:val="20"/>
+          <w:szCs w:val="20"/>
+          <w:lang w:val="en-GB"/>
+        </w:rPr>
+        <w:t>Drug/Therapy research -future outcome of SSTs</w:t>
+      </w:r>
+      <w:bookmarkStart w:id="0" w:name="_GoBack"/>
+      <w:bookmarkEnd w:id="0"/>
+      <w:r>
+        <w:rPr>
+          <w:rFonts w:ascii="Arial" w:hAnsi="Arial" w:cs="Arial"/>
+          <w:sz w:val="20"/>
+          <w:szCs w:val="20"/>
+          <w:lang w:val="en-GB"/>
+        </w:rPr>
+        <w:t>(Elias)</w:t>
       </w:r>
     </w:p>
     <w:sectPr>

</xml_diff>